<commit_message>
fixed edit profile page, and implemented bottom navigation bar
</commit_message>
<xml_diff>
--- a/Socialite Programming Journal.docx
+++ b/Socialite Programming Journal.docx
@@ -9,7 +9,15 @@
     </w:p>
     <w:p/>
     <w:p>
-      <w:r>
+      <w:pPr>
+        <w:rPr>
+          <w:b/>
+        </w:rPr>
+      </w:pPr>
+      <w:r>
+        <w:rPr>
+          <w:b/>
+        </w:rPr>
         <w:t>Sat 02/06/2018</w:t>
       </w:r>
     </w:p>
@@ -35,14 +43,25 @@
         <w:t xml:space="preserve">Currently trying to fix the save button, which doesn’t alternate properly between visible and gone. </w:t>
       </w:r>
       <w:r>
-        <w:rPr>
-          <w:b/>
-        </w:rPr>
         <w:t>Maybe just show visible when any change is made and do not go back to gone, even if changed back.</w:t>
       </w:r>
     </w:p>
     <w:p/>
     <w:p>
+      <w:pPr>
+        <w:rPr>
+          <w:b/>
+        </w:rPr>
+      </w:pPr>
+      <w:r>
+        <w:rPr>
+          <w:b/>
+        </w:rPr>
+        <w:t>Sun 03/06/2018</w:t>
+      </w:r>
+    </w:p>
+    <w:p/>
+    <w:p>
       <w:r>
         <w:t>2:11am</w:t>
       </w:r>
@@ -57,9 +76,145 @@
       </w:r>
       <w:r>
         <w:t>put save there instead?</w:t>
+      </w:r>
+    </w:p>
+    <w:p/>
+    <w:p>
+      <w:r>
+        <w:t>3:16pm</w:t>
+      </w:r>
+    </w:p>
+    <w:p/>
+    <w:p>
+      <w:r>
+        <w:t xml:space="preserve">In the process of creating an Edit Profile Action Bar button and then linking that to the Edit Profile Button. </w:t>
+      </w:r>
+    </w:p>
+    <w:p/>
+    <w:p>
+      <w:r>
+        <w:t>8:57pm</w:t>
+      </w:r>
+    </w:p>
+    <w:p/>
+    <w:p>
+      <w:r>
+        <w:t xml:space="preserve">Figured out </w:t>
+      </w:r>
+      <w:r>
+        <w:t>I need to use a toolbar (action bar) instead of menu as it has more functionality. Current problem is that the toolbar and top of fragment overlap, hiding the user location button.</w:t>
+      </w:r>
+    </w:p>
+    <w:p/>
+    <w:p>
+      <w:pPr>
+        <w:rPr>
+          <w:b/>
+        </w:rPr>
+      </w:pPr>
+      <w:r>
+        <w:rPr>
+          <w:b/>
+        </w:rPr>
+        <w:t>Monday 04/06/2018</w:t>
+      </w:r>
+    </w:p>
+    <w:p/>
+    <w:p>
+      <w:r>
+        <w:t>8:30</w:t>
+      </w:r>
+      <w:r>
+        <w:t>pm</w:t>
+      </w:r>
+    </w:p>
+    <w:p/>
+    <w:p>
+      <w:r>
+        <w:t xml:space="preserve">Successfully implemented Edit Profile buttons and page. Fixed the </w:t>
+      </w:r>
+      <w:r>
+        <w:t>toolbar and fragment overlap by using a linearlayout. Next problem is to fix the edit profile button null error.</w:t>
+      </w:r>
+    </w:p>
+    <w:p/>
+    <w:p>
+      <w:pPr>
+        <w:rPr>
+          <w:b/>
+        </w:rPr>
+      </w:pPr>
+      <w:r>
+        <w:rPr>
+          <w:b/>
+        </w:rPr>
+        <w:t>Tuesday 26/06/2018</w:t>
+      </w:r>
+    </w:p>
+    <w:p>
+      <w:pPr>
+        <w:rPr>
+          <w:b/>
+        </w:rPr>
+      </w:pPr>
+    </w:p>
+    <w:p>
+      <w:r>
+        <w:t>8:00pm</w:t>
+      </w:r>
+    </w:p>
+    <w:p>
+      <w:pPr>
+        <w:rPr>
+          <w:b/>
+        </w:rPr>
+      </w:pPr>
+    </w:p>
+    <w:p>
+      <w:r>
+        <w:t>Fixed the edit profile button null error – two bugs. 1 – the xml file context was set to ProfileActivity rather than EditProfileActivity. 2 – the EditProfileActivity contentView was set to activity_profile.xml rather than activity_edit_profile.xml. Simple and stupid errors…</w:t>
+      </w:r>
+    </w:p>
+    <w:p/>
+    <w:p>
+      <w:pPr>
+        <w:rPr>
+          <w:b/>
+        </w:rPr>
+      </w:pPr>
+      <w:r>
+        <w:rPr>
+          <w:b/>
+        </w:rPr>
+        <w:t>Wednesday 27/06/2018</w:t>
+      </w:r>
+    </w:p>
+    <w:p>
+      <w:pPr>
+        <w:rPr>
+          <w:b/>
+        </w:rPr>
+      </w:pPr>
+    </w:p>
+    <w:p>
+      <w:r>
+        <w:t>2:00pm</w:t>
+      </w:r>
+    </w:p>
+    <w:p/>
+    <w:p>
+      <w:r>
+        <w:lastRenderedPageBreak/>
+        <w:t xml:space="preserve">Working on </w:t>
+      </w:r>
+      <w:r>
+        <w:t>Bottom Navigation Bar. Currently seeing why the nav bar is not showing</w:t>
       </w:r>
       <w:bookmarkStart w:id="0" w:name="_GoBack"/>
       <w:bookmarkEnd w:id="0"/>
+      <w:r>
+        <w:t>. Could be because the map fragment is covering the nav bar.</w:t>
+      </w:r>
     </w:p>
     <w:sectPr>
       <w:pgSz w:w="11900" w:h="16840"/>

</xml_diff>

<commit_message>
some changes not sure exactly what
</commit_message>
<xml_diff>
--- a/Socialite Programming Journal.docx
+++ b/Socialite Programming Journal.docx
@@ -30,7 +30,15 @@
     <w:p/>
     <w:p>
       <w:r>
-        <w:t>Just realised onResume is not continuously run but rather when focus is back onto the app.</w:t>
+        <w:t xml:space="preserve">Just realised </w:t>
+      </w:r>
+      <w:proofErr w:type="spellStart"/>
+      <w:r>
+        <w:t>onResume</w:t>
+      </w:r>
+      <w:proofErr w:type="spellEnd"/>
+      <w:r>
+        <w:t xml:space="preserve"> is not continuously run but rather when focus is back onto the app.</w:t>
       </w:r>
     </w:p>
     <w:p>
@@ -134,7 +142,15 @@
         <w:t xml:space="preserve">Successfully implemented Edit Profile buttons and page. Fixed the </w:t>
       </w:r>
       <w:r>
-        <w:t>toolbar and fragment overlap by using a linearlayout. Next problem is to fix the edit profile button null error.</w:t>
+        <w:t xml:space="preserve">toolbar and fragment overlap by using a </w:t>
+      </w:r>
+      <w:proofErr w:type="spellStart"/>
+      <w:r>
+        <w:t>linearlayout</w:t>
+      </w:r>
+      <w:proofErr w:type="spellEnd"/>
+      <w:r>
+        <w:t>. Next problem is to fix the edit profile button null error.</w:t>
       </w:r>
     </w:p>
     <w:p/>
@@ -172,7 +188,39 @@
     </w:p>
     <w:p>
       <w:r>
-        <w:t>Fixed the edit profile button null error – two bugs. 1 – the xml file context was set to ProfileActivity rather than EditProfileActivity. 2 – the EditProfileActivity contentView was set to activity_profile.xml rather than activity_edit_profile.xml. Simple and stupid errors…</w:t>
+        <w:t xml:space="preserve">Fixed the edit profile button null error – two bugs. 1 – the xml file context was set to </w:t>
+      </w:r>
+      <w:proofErr w:type="spellStart"/>
+      <w:r>
+        <w:t>ProfileActivity</w:t>
+      </w:r>
+      <w:proofErr w:type="spellEnd"/>
+      <w:r>
+        <w:t xml:space="preserve"> rather than </w:t>
+      </w:r>
+      <w:proofErr w:type="spellStart"/>
+      <w:r>
+        <w:t>EditProfileActivity</w:t>
+      </w:r>
+      <w:proofErr w:type="spellEnd"/>
+      <w:r>
+        <w:t xml:space="preserve">. 2 – the </w:t>
+      </w:r>
+      <w:proofErr w:type="spellStart"/>
+      <w:r>
+        <w:t>EditProfileActivity</w:t>
+      </w:r>
+      <w:proofErr w:type="spellEnd"/>
+      <w:r>
+        <w:t xml:space="preserve"> </w:t>
+      </w:r>
+      <w:proofErr w:type="spellStart"/>
+      <w:r>
+        <w:t>contentView</w:t>
+      </w:r>
+      <w:proofErr w:type="spellEnd"/>
+      <w:r>
+        <w:t xml:space="preserve"> was set to activity_profile.xml rather than activity_edit_profile.xml. Simple and stupid errors…</w:t>
       </w:r>
     </w:p>
     <w:p/>
@@ -208,13 +256,113 @@
         <w:t xml:space="preserve">Working on </w:t>
       </w:r>
       <w:r>
-        <w:t>Bottom Navigation Bar. Currently seeing why the nav bar is not showing</w:t>
-      </w:r>
+        <w:t xml:space="preserve">Bottom Navigation Bar. Currently seeing why the </w:t>
+      </w:r>
+      <w:proofErr w:type="spellStart"/>
+      <w:r>
+        <w:t>nav</w:t>
+      </w:r>
+      <w:proofErr w:type="spellEnd"/>
+      <w:r>
+        <w:t xml:space="preserve"> bar is not showing. Could be because the map fragment is covering the </w:t>
+      </w:r>
+      <w:proofErr w:type="spellStart"/>
+      <w:r>
+        <w:t>nav</w:t>
+      </w:r>
+      <w:proofErr w:type="spellEnd"/>
+      <w:r>
+        <w:t xml:space="preserve"> bar.</w:t>
+      </w:r>
+      <w:r>
+        <w:t xml:space="preserve"> </w:t>
+      </w:r>
+      <w:r>
+        <w:sym w:font="Wingdings" w:char="F0DF"/>
+      </w:r>
+      <w:r>
+        <w:t xml:space="preserve"> fixed</w:t>
+      </w:r>
+    </w:p>
+    <w:p/>
+    <w:p>
+      <w:pPr>
+        <w:rPr>
+          <w:b/>
+        </w:rPr>
+      </w:pPr>
+      <w:r>
+        <w:rPr>
+          <w:b/>
+        </w:rPr>
+        <w:t>Wednesday 25/07/2018</w:t>
+      </w:r>
+    </w:p>
+    <w:p>
+      <w:pPr>
+        <w:rPr>
+          <w:b/>
+        </w:rPr>
+      </w:pPr>
+    </w:p>
+    <w:p>
+      <w:r>
+        <w:t xml:space="preserve">Next task </w:t>
+      </w:r>
+      <w:r>
+        <w:sym w:font="Wingdings" w:char="F0E0"/>
+      </w:r>
+      <w:r>
+        <w:t xml:space="preserve"> link profile button to profile page and remove profile bar off the menu dropdown.</w:t>
+      </w:r>
+      <w:r>
+        <w:t xml:space="preserve"> COMPLETED – 4:10pm</w:t>
+      </w:r>
+    </w:p>
+    <w:p/>
+    <w:p>
+      <w:r>
+        <w:t xml:space="preserve">Next task </w:t>
+      </w:r>
+      <w:r>
+        <w:sym w:font="Wingdings" w:char="F0E0"/>
+      </w:r>
+      <w:r>
+        <w:t xml:space="preserve"> include bottom </w:t>
+      </w:r>
+      <w:proofErr w:type="spellStart"/>
+      <w:r>
+        <w:t>nav</w:t>
+      </w:r>
+      <w:proofErr w:type="spellEnd"/>
+      <w:r>
+        <w:t xml:space="preserve"> bar on profile page and host event page. Need to change the design to include a </w:t>
+      </w:r>
+      <w:proofErr w:type="spellStart"/>
+      <w:r>
+        <w:t>BottomNavigationView</w:t>
+      </w:r>
+      <w:proofErr w:type="spellEnd"/>
+      <w:r>
+        <w:t>. COMPLETED – 4:25pm</w:t>
+      </w:r>
+    </w:p>
+    <w:p/>
+    <w:p>
+      <w:r>
+        <w:t>Fixed the highlight item in navbar problem – 5:10pm</w:t>
+      </w:r>
+    </w:p>
+    <w:p/>
+    <w:p>
+      <w:r>
+        <w:t>9:56pm</w:t>
+      </w:r>
+    </w:p>
+    <w:p/>
+    <w:p>
       <w:bookmarkStart w:id="0" w:name="_GoBack"/>
       <w:bookmarkEnd w:id="0"/>
-      <w:r>
-        <w:t>. Could be because the map fragment is covering the nav bar.</w:t>
-      </w:r>
     </w:p>
     <w:sectPr>
       <w:pgSz w:w="11900" w:h="16840"/>

</xml_diff>